<commit_message>
Directorio de Analisis Actualizado
Directorio de analisis que contiene los archivos necesarios para el analisis. Todos tienen cabecera con explicación de qué hace cada uno de ellos.
</commit_message>
<xml_diff>
--- a/PROTOCOLO DE MEDIDAS.docx
+++ b/PROTOCOLO DE MEDIDAS.docx
@@ -46,13 +46,18 @@
       <w:r>
         <w:t xml:space="preserve">El control de temperatura se llevará a cabo mediante el programa en </w:t>
       </w:r>
+      <w:bookmarkStart w:id="0" w:name="_GoBack"/>
       <w:proofErr w:type="spellStart"/>
       <w:r>
         <w:t>Labview</w:t>
       </w:r>
       <w:proofErr w:type="spellEnd"/>
       <w:r>
-        <w:t xml:space="preserve"> KEIVFRONTPANEL SIC (situado en la carpeta “2017_Control RD DAQ v2”)</w:t>
+        <w:t xml:space="preserve"> KEIVFRONTPANEL</w:t>
+      </w:r>
+      <w:bookmarkEnd w:id="0"/>
+      <w:r>
+        <w:t xml:space="preserve"> SIC (situado en la carpeta “2017_Control RD DAQ v2”)</w:t>
       </w:r>
     </w:p>
     <w:p>
@@ -316,13 +321,7 @@
       </w:r>
       <w:proofErr w:type="spellEnd"/>
       <w:r>
-        <w:t>.  En este caso</w:t>
-      </w:r>
-      <w:r>
-        <w:t>,</w:t>
-      </w:r>
-      <w:r>
-        <w:t xml:space="preserve"> se sugiere usar valores de campo intercalados por medidas de ausencia de campo, es decir, B = [0 100 0 200 0 300 …] </w:t>
+        <w:t xml:space="preserve">.  En este caso, se sugiere usar valores de campo intercalados por medidas de ausencia de campo, es decir, B = [0 100 0 200 0 300 …] </w:t>
       </w:r>
       <w:proofErr w:type="spellStart"/>
       <w:r>
@@ -386,13 +385,7 @@
         <w:t>Posibles mejoras:</w:t>
       </w:r>
       <w:r>
-        <w:t xml:space="preserve"> </w:t>
-      </w:r>
-      <w:r>
-        <w:t>revisar la forma en la que se realizan los barridos en cada uno de los puntos anteriores, para poder minimizar el tiempo de caracterización</w:t>
-      </w:r>
-      <w:r>
-        <w:t xml:space="preserve">. </w:t>
+        <w:t xml:space="preserve"> revisar la forma en la que se realizan los barridos en cada uno de los puntos anteriores, para poder minimizar el tiempo de caracterización. </w:t>
       </w:r>
     </w:p>
     <w:p/>
@@ -505,16 +498,7 @@
         <w:t>Posibles mejoras:</w:t>
       </w:r>
       <w:r>
-        <w:t xml:space="preserve"> </w:t>
-      </w:r>
-      <w:r>
-        <w:t>resolución adaptativa a los cambios que se producen en la curva I-V. La resolución debería de ser mayor en la zona de transición que fuera de ella para conseguir una mejor caracterización del fenómeno</w:t>
-      </w:r>
-      <w:r>
-        <w:t xml:space="preserve">. </w:t>
-      </w:r>
-      <w:r>
-        <w:t xml:space="preserve">En estos momentos, la resolución se fija manualmente pudiendo tener regiones con diferente resolución. Éste procedimiento requiere de la adquisición previa de una curva I-V con una resolución gruesa, para posteriormente optimizarla. </w:t>
+        <w:t xml:space="preserve"> resolución adaptativa a los cambios que se producen en la curva I-V. La resolución debería de ser mayor en la zona de transición que fuera de ella para conseguir una mejor caracterización del fenómeno. En estos momentos, la resolución se fija manualmente pudiendo tener regiones con diferente resolución. Éste procedimiento requiere de la adquisición previa de una curva I-V con una resolución gruesa, para posteriormente optimizarla. </w:t>
       </w:r>
     </w:p>
     <w:p>
@@ -973,7 +957,7 @@
             <v:path o:extrusionok="f" gradientshapeok="t" o:connecttype="rect"/>
             <o:lock v:ext="edit" aspectratio="t"/>
           </v:shapetype>
-          <v:shape id="_x0000_i1025" type="#_x0000_t75" style="width:425.2pt;height:365.45pt">
+          <v:shape id="_x0000_i1025" type="#_x0000_t75" style="width:425.25pt;height:365.25pt">
             <v:imagedata r:id="rId5" o:title="SetupTES"/>
           </v:shape>
         </w:pict>
@@ -1035,7 +1019,7 @@
       <w:r>
         <w:lastRenderedPageBreak/>
         <w:pict>
-          <v:shape id="_x0000_i1026" type="#_x0000_t75" style="width:548.15pt;height:314.5pt">
+          <v:shape id="_x0000_i1026" type="#_x0000_t75" style="width:548.25pt;height:314.25pt">
             <v:imagedata r:id="rId6" o:title="Automatic_Conf"/>
           </v:shape>
         </w:pict>
@@ -1421,7 +1405,7 @@
         </w:rPr>
         <w:lastRenderedPageBreak/>
         <w:pict>
-          <v:shape id="_x0000_i1031" type="#_x0000_t75" style="width:425.2pt;height:353.2pt">
+          <v:shape id="_x0000_i1027" type="#_x0000_t75" style="width:425.25pt;height:353.25pt">
             <v:imagedata r:id="rId7" o:title="Results"/>
           </v:shape>
         </w:pict>
@@ -1431,7 +1415,7 @@
     <w:p>
       <w:r>
         <w:pict>
-          <v:shape id="_x0000_i1032" type="#_x0000_t75" style="width:424.55pt;height:5in">
+          <v:shape id="_x0000_i1028" type="#_x0000_t75" style="width:424.5pt;height:5in">
             <v:imagedata r:id="rId8" o:title="Tracking"/>
           </v:shape>
         </w:pict>
@@ -1439,8 +1423,6 @@
       <w:r>
         <w:t>Tracking de los resultados.</w:t>
       </w:r>
-      <w:bookmarkStart w:id="0" w:name="_GoBack"/>
-      <w:bookmarkEnd w:id="0"/>
     </w:p>
     <w:p>
       <w:pPr>
@@ -1949,8 +1931,6 @@
         <w:t>).</w:t>
       </w:r>
     </w:p>
-    <w:p/>
-    <w:p/>
     <w:p>
       <w:r>
         <w:tab/>

</xml_diff>